<commit_message>
Moving from 3.0.0 to 3.1.0.
</commit_message>
<xml_diff>
--- a/tests/org.obeonetwork.m2doc.cdo.tests/resources/serverWithAuthentication/noRepository/noRepository-expected-generation.docx
+++ b/tests/org.obeonetwork.m2doc.cdo.tests/resources/serverWithAuthentication/noRepository/noRepository-expected-generation.docx
@@ -13,11 +13,11 @@
 	at org.eclipse.emf.cdo.server.internal.net4j.protocol.CDOServerIndicationWithMonitoring.responding(CDOServerIndicationWithMonitoring.java:184)
 	at org.eclipse.net4j.signal.IndicationWithMonitoring.responding(IndicationWithMonitoring.java:93)
 	at org.eclipse.net4j.signal.IndicationWithResponse.doExtendedOutput(IndicationWithResponse.java:106)
-	at org.eclipse.net4j.signal.Signal.doOutput(Signal.java:346)
+	at org.eclipse.net4j.signal.Signal.doOutput(Signal.java:349)
 	at org.eclipse.net4j.signal.IndicationWithResponse.execute(IndicationWithResponse.java:75)
 	at org.eclipse.net4j.signal.IndicationWithMonitoring.execute(IndicationWithMonitoring.java:66)
-	at org.eclipse.net4j.signal.Signal.runSync(Signal.java:283)
-	at org.eclipse.net4j.signal.Signal.run(Signal.java:162)
+	at org.eclipse.net4j.signal.Signal.runSync(Signal.java:286)
+	at org.eclipse.net4j.signal.Signal.run(Signal.java:165)
 	at java.util.concurrent.ThreadPoolExecutor.runWorker(ThreadPoolExecutor.java:1142)
 	at java.util.concurrent.ThreadPoolExecutor$Worker.run(ThreadPoolExecutor.java:617)
 	at java.lang.Thread.run(Thread.java:745)

</xml_diff>

<commit_message>
Moving from 3.1.0 to 3.1.1.
</commit_message>
<xml_diff>
--- a/tests/org.obeonetwork.m2doc.cdo.tests/resources/serverWithAuthentication/noRepository/noRepository-expected-generation.docx
+++ b/tests/org.obeonetwork.m2doc.cdo.tests/resources/serverWithAuthentication/noRepository/noRepository-expected-generation.docx
@@ -18,9 +18,9 @@
 	at org.eclipse.net4j.signal.IndicationWithMonitoring.execute(IndicationWithMonitoring.java:66)
 	at org.eclipse.net4j.signal.Signal.runSync(Signal.java:286)
 	at org.eclipse.net4j.signal.Signal.run(Signal.java:165)
-	at java.util.concurrent.ThreadPoolExecutor.runWorker(ThreadPoolExecutor.java:1142)
-	at java.util.concurrent.ThreadPoolExecutor$Worker.run(ThreadPoolExecutor.java:617)
-	at java.lang.Thread.run(Thread.java:745)
+	at java.util.concurrent.ThreadPoolExecutor.runWorker(ThreadPoolExecutor.java:1149)
+	at java.util.concurrent.ThreadPoolExecutor$Worker.run(ThreadPoolExecutor.java:624)
+	at java.lang.Thread.run(Thread.java:748)
 </w:t>
       </w:r>
     </w:p>

</xml_diff>

<commit_message>
Moving from 3.2.1 to 3.2.2.
</commit_message>
<xml_diff>
--- a/tests/org.obeonetwork.m2doc.cdo.tests/resources/serverWithAuthentication/noRepository/noRepository-expected-generation.docx
+++ b/tests/org.obeonetwork.m2doc.cdo.tests/resources/serverWithAuthentication/noRepository/noRepository-expected-generation.docx
@@ -18,9 +18,9 @@
 	at org.eclipse.net4j.signal.IndicationWithMonitoring.execute(IndicationWithMonitoring.java:66)
 	at org.eclipse.net4j.signal.Signal.runSync(Signal.java:286)
 	at org.eclipse.net4j.signal.Signal.run(Signal.java:165)
-	at java.util.concurrent.ThreadPoolExecutor.runWorker(ThreadPoolExecutor.java:1149)
-	at java.util.concurrent.ThreadPoolExecutor$Worker.run(ThreadPoolExecutor.java:624)
-	at java.lang.Thread.run(Thread.java:748)
+	at java.base/java.util.concurrent.ThreadPoolExecutor.runWorker(ThreadPoolExecutor.java:1130)
+	at java.base/java.util.concurrent.ThreadPoolExecutor$Worker.run(ThreadPoolExecutor.java:630)
+	at java.base/java.lang.Thread.run(Thread.java:832)
 </w:t>
       </w:r>
     </w:p>

</xml_diff>

<commit_message>
Fixed #476 Moving from Apache POI 4.1.0 to 5.2.3.
</commit_message>
<xml_diff>
--- a/tests/org.obeonetwork.m2doc.cdo.tests/resources/serverWithAuthentication/noRepository/noRepository-expected-generation.docx
+++ b/tests/org.obeonetwork.m2doc.cdo.tests/resources/serverWithAuthentication/noRepository/noRepository-expected-generation.docx
@@ -5,10 +5,10 @@
     <w:p>
       <w:r>
         <w:rPr>
-          <w:b w:val="true"/>
+          <w:b w:val="on"/>
           <w:color w:val="FF0000"/>
         </w:rPr>
-        <w:t>Invalid block: org.eclipse.emf.cdo.server.RepositoryNotFoundException: Repository not found: null
+        <w:t xml:space="preserve">Invalid block: org.eclipse.emf.cdo.server.RepositoryNotFoundException: Repository not found: null
 	at org.eclipse.emf.cdo.server.internal.net4j.protocol.OpenSessionIndication.responding(OpenSessionIndication.java:134)
 	at org.eclipse.emf.cdo.server.internal.net4j.protocol.CDOServerIndicationWithMonitoring.responding(CDOServerIndicationWithMonitoring.java:184)
 	at org.eclipse.net4j.signal.IndicationWithMonitoring.responding(IndicationWithMonitoring.java:93)
@@ -18,9 +18,9 @@
 	at org.eclipse.net4j.signal.IndicationWithMonitoring.execute(IndicationWithMonitoring.java:66)
 	at org.eclipse.net4j.signal.Signal.runSync(Signal.java:286)
 	at org.eclipse.net4j.signal.Signal.run(Signal.java:165)
-	at java.base/java.util.concurrent.ThreadPoolExecutor.runWorker(ThreadPoolExecutor.java:1130)
-	at java.base/java.util.concurrent.ThreadPoolExecutor$Worker.run(ThreadPoolExecutor.java:630)
-	at java.base/java.lang.Thread.run(Thread.java:832)
+	at java.base/java.util.concurrent.ThreadPoolExecutor.runWorker(ThreadPoolExecutor.java:1136)
+	at java.base/java.util.concurrent.ThreadPoolExecutor$Worker.run(ThreadPoolExecutor.java:635)
+	at java.base/java.lang.Thread.run(Thread.java:833)
 </w:t>
       </w:r>
     </w:p>

</xml_diff>